<commit_message>
Änderung der Storyboards auf das neue Template
Grammatik korrigiert
Bilder formatiert
kleine Inhaltliche anpassungen gemacht
</commit_message>
<xml_diff>
--- a/doc/task-01/04-Design/Storyboard/Storyboards/Storyboards-gauppi/Storyboard_Alkoholiker.docx
+++ b/doc/task-01/04-Design/Storyboard/Storyboards/Storyboards-gauppi/Storyboard_Alkoholiker.docx
@@ -25,7 +25,7 @@
         <w:t xml:space="preserve"> </w:t>
       </w:r>
       <w:r>
-        <w:t>Alkoholiker in der Familie</w:t>
+        <w:t>Alkoholiker</w:t>
       </w:r>
     </w:p>
     <w:p>
@@ -168,8 +168,8 @@
                 <w:noProof/>
               </w:rPr>
               <w:drawing>
-                <wp:inline distT="0" distB="0" distL="0" distR="0" wp14:anchorId="2C7848A5" wp14:editId="1D87B4BD">
-                  <wp:extent cx="1781503" cy="1703429"/>
+                <wp:inline distT="0" distB="0" distL="0" distR="0" wp14:anchorId="2C7848A5" wp14:editId="63916B5B">
+                  <wp:extent cx="1800000" cy="1721115"/>
                   <wp:effectExtent l="0" t="0" r="0" b="0"/>
                   <wp:docPr id="4" name="Grafik 4"/>
                   <wp:cNvGraphicFramePr>
@@ -200,7 +200,7 @@
                         <pic:spPr bwMode="auto">
                           <a:xfrm>
                             <a:off x="0" y="0"/>
-                            <a:ext cx="1795783" cy="1717083"/>
+                            <a:ext cx="1800000" cy="1721115"/>
                           </a:xfrm>
                           <a:prstGeom prst="rect">
                             <a:avLst/>
@@ -240,9 +240,9 @@
                 <w:lang w:eastAsia="de-CH"/>
               </w:rPr>
               <w:drawing>
-                <wp:inline distT="0" distB="0" distL="0" distR="0" wp14:anchorId="7A2D857B" wp14:editId="3F66C32F">
-                  <wp:extent cx="1713613" cy="1675191"/>
-                  <wp:effectExtent l="0" t="0" r="1270" b="1270"/>
+                <wp:inline distT="0" distB="0" distL="0" distR="0" wp14:anchorId="7A2D857B" wp14:editId="3F6EC4E0">
+                  <wp:extent cx="1800000" cy="1759641"/>
+                  <wp:effectExtent l="952" t="0" r="0" b="0"/>
                   <wp:docPr id="2" name="Grafik 2"/>
                   <wp:cNvGraphicFramePr>
                     <a:graphicFrameLocks xmlns:a="http://schemas.openxmlformats.org/drawingml/2006/main" noChangeAspect="1"/>
@@ -263,7 +263,7 @@
                         <pic:spPr>
                           <a:xfrm rot="16200000">
                             <a:off x="0" y="0"/>
-                            <a:ext cx="1727612" cy="1688876"/>
+                            <a:ext cx="1800000" cy="1759641"/>
                           </a:xfrm>
                           <a:prstGeom prst="rect">
                             <a:avLst/>
@@ -310,7 +310,23 @@
                 <w:color w:val="000000"/>
                 <w:lang w:eastAsia="de-CH"/>
               </w:rPr>
-              <w:t>Seit den letzten Monaten denkt Max Muster öfters an das Feierabendbier.</w:t>
+              <w:t>Seit den letzten Monaten denkt Max Muster</w:t>
+            </w:r>
+            <w:r>
+              <w:rPr>
+                <w:rFonts w:eastAsia="Times New Roman" w:cs="Calibri"/>
+                <w:color w:val="000000"/>
+                <w:lang w:eastAsia="de-CH"/>
+              </w:rPr>
+              <w:t xml:space="preserve"> täglich</w:t>
+            </w:r>
+            <w:r>
+              <w:rPr>
+                <w:rFonts w:eastAsia="Times New Roman" w:cs="Calibri"/>
+                <w:color w:val="000000"/>
+                <w:lang w:eastAsia="de-CH"/>
+              </w:rPr>
+              <w:t xml:space="preserve"> öfters an das Feierabendbier.</w:t>
             </w:r>
           </w:p>
         </w:tc>
@@ -362,17 +378,7 @@
                 <w:color w:val="000000"/>
                 <w:lang w:eastAsia="de-CH"/>
               </w:rPr>
-              <w:t xml:space="preserve">Es </w:t>
-            </w:r>
-            <w:bookmarkStart w:id="0" w:name="_GoBack"/>
-            <w:bookmarkEnd w:id="0"/>
-            <w:r>
-              <w:rPr>
-                <w:rFonts w:eastAsia="Times New Roman" w:cs="Calibri"/>
-                <w:color w:val="000000"/>
-                <w:lang w:eastAsia="de-CH"/>
-              </w:rPr>
-              <w:t>bleibt selten bei einem Glas.</w:t>
+              <w:t>Es bleibt selten bei einem Glas.</w:t>
             </w:r>
           </w:p>
         </w:tc>
@@ -501,9 +507,9 @@
                 <w:lang w:eastAsia="de-CH"/>
               </w:rPr>
               <w:drawing>
-                <wp:inline distT="0" distB="0" distL="0" distR="0" wp14:anchorId="645AB385" wp14:editId="06A5E02B">
-                  <wp:extent cx="1741382" cy="1779239"/>
-                  <wp:effectExtent l="317" t="0" r="0" b="0"/>
+                <wp:inline distT="0" distB="0" distL="0" distR="0" wp14:anchorId="645AB385" wp14:editId="18D9BA5F">
+                  <wp:extent cx="1800000" cy="1839131"/>
+                  <wp:effectExtent l="0" t="635" r="0" b="0"/>
                   <wp:docPr id="6" name="Grafik 6"/>
                   <wp:cNvGraphicFramePr>
                     <a:graphicFrameLocks xmlns:a="http://schemas.openxmlformats.org/drawingml/2006/main" noChangeAspect="1"/>
@@ -524,7 +530,7 @@
                         <pic:spPr>
                           <a:xfrm rot="16200000">
                             <a:off x="0" y="0"/>
-                            <a:ext cx="1793783" cy="1832779"/>
+                            <a:ext cx="1800000" cy="1839131"/>
                           </a:xfrm>
                           <a:prstGeom prst="rect">
                             <a:avLst/>
@@ -563,9 +569,9 @@
                 <w:lang w:eastAsia="de-CH"/>
               </w:rPr>
               <w:drawing>
-                <wp:inline distT="0" distB="0" distL="0" distR="0" wp14:anchorId="249585D9" wp14:editId="173CA077">
-                  <wp:extent cx="1677993" cy="1653849"/>
-                  <wp:effectExtent l="0" t="6985" r="0" b="0"/>
+                <wp:inline distT="0" distB="0" distL="0" distR="0" wp14:anchorId="249585D9" wp14:editId="7B28E21B">
+                  <wp:extent cx="1800000" cy="1774100"/>
+                  <wp:effectExtent l="0" t="6033" r="4128" b="4127"/>
                   <wp:docPr id="7" name="Grafik 7"/>
                   <wp:cNvGraphicFramePr>
                     <a:graphicFrameLocks xmlns:a="http://schemas.openxmlformats.org/drawingml/2006/main" noChangeAspect="1"/>
@@ -586,7 +592,7 @@
                         <pic:spPr>
                           <a:xfrm rot="16200000">
                             <a:off x="0" y="0"/>
-                            <a:ext cx="1697316" cy="1672894"/>
+                            <a:ext cx="1800000" cy="1774100"/>
                           </a:xfrm>
                           <a:prstGeom prst="rect">
                             <a:avLst/>
@@ -633,7 +639,23 @@
                 <w:color w:val="000000"/>
                 <w:lang w:eastAsia="de-CH"/>
               </w:rPr>
-              <w:t>Die Familie sorgt sich über den Familien Vater. Sie mögen es nicht besonders, wenn er wiedermal zu viel trinkt.</w:t>
+              <w:t>Die Familie sorgt sich über den Familien</w:t>
+            </w:r>
+            <w:r>
+              <w:rPr>
+                <w:rFonts w:eastAsia="Times New Roman" w:cs="Calibri"/>
+                <w:color w:val="000000"/>
+                <w:lang w:eastAsia="de-CH"/>
+              </w:rPr>
+              <w:t>v</w:t>
+            </w:r>
+            <w:r>
+              <w:rPr>
+                <w:rFonts w:eastAsia="Times New Roman" w:cs="Calibri"/>
+                <w:color w:val="000000"/>
+                <w:lang w:eastAsia="de-CH"/>
+              </w:rPr>
+              <w:t>ater. Sie mögen es nicht besonders, wenn er wiedermal zu viel trinkt.</w:t>
             </w:r>
           </w:p>
         </w:tc>
@@ -685,7 +707,47 @@
                 <w:color w:val="000000"/>
                 <w:lang w:eastAsia="de-CH"/>
               </w:rPr>
-              <w:t>Seine Frau kann den Mann dazu überreden einen Termin zu vereinbaren</w:t>
+              <w:t xml:space="preserve">Seine Frau kann </w:t>
+            </w:r>
+            <w:r>
+              <w:rPr>
+                <w:rFonts w:eastAsia="Times New Roman" w:cs="Calibri"/>
+                <w:color w:val="000000"/>
+                <w:lang w:eastAsia="de-CH"/>
+              </w:rPr>
+              <w:t xml:space="preserve">ihren Mann </w:t>
+            </w:r>
+            <w:r>
+              <w:rPr>
+                <w:rFonts w:eastAsia="Times New Roman" w:cs="Calibri"/>
+                <w:color w:val="000000"/>
+                <w:lang w:eastAsia="de-CH"/>
+              </w:rPr>
+              <w:t>dazu überreden einen Termin</w:t>
+            </w:r>
+            <w:r>
+              <w:rPr>
+                <w:rFonts w:eastAsia="Times New Roman" w:cs="Calibri"/>
+                <w:color w:val="000000"/>
+                <w:lang w:eastAsia="de-CH"/>
+              </w:rPr>
+              <w:t xml:space="preserve"> mit einem Arzt</w:t>
+            </w:r>
+            <w:r>
+              <w:rPr>
+                <w:rFonts w:eastAsia="Times New Roman" w:cs="Calibri"/>
+                <w:color w:val="000000"/>
+                <w:lang w:eastAsia="de-CH"/>
+              </w:rPr>
+              <w:t xml:space="preserve"> zu vereinbaren</w:t>
+            </w:r>
+            <w:r>
+              <w:rPr>
+                <w:rFonts w:eastAsia="Times New Roman" w:cs="Calibri"/>
+                <w:color w:val="000000"/>
+                <w:lang w:eastAsia="de-CH"/>
+              </w:rPr>
+              <w:t>.</w:t>
             </w:r>
           </w:p>
         </w:tc>
@@ -810,9 +872,9 @@
                 <w:lang w:eastAsia="de-CH"/>
               </w:rPr>
               <w:drawing>
-                <wp:inline distT="0" distB="0" distL="0" distR="0" wp14:anchorId="0BE4A56A" wp14:editId="5DAA7F1D">
-                  <wp:extent cx="1718852" cy="1710931"/>
-                  <wp:effectExtent l="3810" t="0" r="0" b="0"/>
+                <wp:inline distT="0" distB="0" distL="0" distR="0" wp14:anchorId="0BE4A56A" wp14:editId="7F48AF57">
+                  <wp:extent cx="1800000" cy="1791705"/>
+                  <wp:effectExtent l="4127" t="0" r="0" b="0"/>
                   <wp:docPr id="3" name="Grafik 3"/>
                   <wp:cNvGraphicFramePr>
                     <a:graphicFrameLocks xmlns:a="http://schemas.openxmlformats.org/drawingml/2006/main" noChangeAspect="1"/>
@@ -833,7 +895,7 @@
                         <pic:spPr>
                           <a:xfrm rot="16200000">
                             <a:off x="0" y="0"/>
-                            <a:ext cx="1736262" cy="1728261"/>
+                            <a:ext cx="1800000" cy="1791705"/>
                           </a:xfrm>
                           <a:prstGeom prst="rect">
                             <a:avLst/>
@@ -872,9 +934,9 @@
                 <w:lang w:eastAsia="de-CH"/>
               </w:rPr>
               <w:drawing>
-                <wp:inline distT="0" distB="0" distL="0" distR="0" wp14:anchorId="70DB70CC" wp14:editId="2D832637">
-                  <wp:extent cx="1722708" cy="1814062"/>
-                  <wp:effectExtent l="0" t="7620" r="3810" b="3810"/>
+                <wp:inline distT="0" distB="0" distL="0" distR="0" wp14:anchorId="70DB70CC" wp14:editId="2380E545">
+                  <wp:extent cx="1800000" cy="1895453"/>
+                  <wp:effectExtent l="9525" t="0" r="635" b="635"/>
                   <wp:docPr id="8" name="Grafik 8"/>
                   <wp:cNvGraphicFramePr>
                     <a:graphicFrameLocks xmlns:a="http://schemas.openxmlformats.org/drawingml/2006/main" noChangeAspect="1"/>
@@ -895,7 +957,7 @@
                         <pic:spPr>
                           <a:xfrm rot="16200000">
                             <a:off x="0" y="0"/>
-                            <a:ext cx="1779535" cy="1873903"/>
+                            <a:ext cx="1800000" cy="1895453"/>
                           </a:xfrm>
                           <a:prstGeom prst="rect">
                             <a:avLst/>
@@ -944,6 +1006,14 @@
               </w:rPr>
               <w:t>Die Frau begleitet ihren Mann zur Konsultation</w:t>
             </w:r>
+            <w:r>
+              <w:rPr>
+                <w:rFonts w:eastAsia="Times New Roman" w:cs="Calibri"/>
+                <w:color w:val="000000"/>
+                <w:lang w:eastAsia="de-CH"/>
+              </w:rPr>
+              <w:t>.</w:t>
+            </w:r>
           </w:p>
         </w:tc>
         <w:tc>
@@ -994,7 +1064,23 @@
                 <w:color w:val="000000"/>
                 <w:lang w:eastAsia="de-CH"/>
               </w:rPr>
-              <w:t>Während des Gesprächs notiert der Arzt wichtige Informationen sowie auch Diagnosen.</w:t>
+              <w:t>Während des Gesprächs notiert der Arzt wichtige Informationen sowie</w:t>
+            </w:r>
+            <w:r>
+              <w:rPr>
+                <w:rFonts w:eastAsia="Times New Roman" w:cs="Calibri"/>
+                <w:color w:val="000000"/>
+                <w:lang w:eastAsia="de-CH"/>
+              </w:rPr>
+              <w:t xml:space="preserve"> </w:t>
+            </w:r>
+            <w:r>
+              <w:rPr>
+                <w:rFonts w:eastAsia="Times New Roman" w:cs="Calibri"/>
+                <w:color w:val="000000"/>
+                <w:lang w:eastAsia="de-CH"/>
+              </w:rPr>
+              <w:t>Diagnosen.</w:t>
             </w:r>
           </w:p>
         </w:tc>
@@ -1104,9 +1190,9 @@
                 <w:lang w:eastAsia="de-CH"/>
               </w:rPr>
               <w:drawing>
-                <wp:inline distT="0" distB="0" distL="0" distR="0" wp14:anchorId="1B5DD93C" wp14:editId="7A6390AF">
-                  <wp:extent cx="1698784" cy="1809575"/>
-                  <wp:effectExtent l="1905" t="0" r="0" b="0"/>
+                <wp:inline distT="0" distB="0" distL="0" distR="0" wp14:anchorId="1B5DD93C" wp14:editId="7E4315C7">
+                  <wp:extent cx="1800000" cy="1917392"/>
+                  <wp:effectExtent l="0" t="1588" r="8573" b="8572"/>
                   <wp:docPr id="9" name="Grafik 9"/>
                   <wp:cNvGraphicFramePr>
                     <a:graphicFrameLocks xmlns:a="http://schemas.openxmlformats.org/drawingml/2006/main" noChangeAspect="1"/>
@@ -1127,7 +1213,7 @@
                         <pic:spPr>
                           <a:xfrm rot="16200000">
                             <a:off x="0" y="0"/>
-                            <a:ext cx="1759909" cy="1874687"/>
+                            <a:ext cx="1800000" cy="1917392"/>
                           </a:xfrm>
                           <a:prstGeom prst="rect">
                             <a:avLst/>
@@ -1166,9 +1252,9 @@
                 <w:lang w:eastAsia="de-CH"/>
               </w:rPr>
               <w:drawing>
-                <wp:inline distT="0" distB="0" distL="0" distR="0" wp14:anchorId="58B28B20" wp14:editId="549026B6">
-                  <wp:extent cx="1725905" cy="1738059"/>
-                  <wp:effectExtent l="0" t="6350" r="1905" b="1905"/>
+                <wp:inline distT="0" distB="0" distL="0" distR="0" wp14:anchorId="58B28B20" wp14:editId="43B0CA5C">
+                  <wp:extent cx="1800000" cy="1812676"/>
+                  <wp:effectExtent l="0" t="6350" r="3810" b="3810"/>
                   <wp:docPr id="10" name="Grafik 10"/>
                   <wp:cNvGraphicFramePr>
                     <a:graphicFrameLocks xmlns:a="http://schemas.openxmlformats.org/drawingml/2006/main" noChangeAspect="1"/>
@@ -1189,7 +1275,7 @@
                         <pic:spPr>
                           <a:xfrm rot="16200000">
                             <a:off x="0" y="0"/>
-                            <a:ext cx="1768354" cy="1780807"/>
+                            <a:ext cx="1800000" cy="1812676"/>
                           </a:xfrm>
                           <a:prstGeom prst="rect">
                             <a:avLst/>
@@ -1238,6 +1324,16 @@
               </w:rPr>
               <w:t>Diese werden danach ins System eingetragen (Scan oder abtippen)</w:t>
             </w:r>
+            <w:r>
+              <w:rPr>
+                <w:rFonts w:eastAsia="Times New Roman" w:cs="Calibri"/>
+                <w:color w:val="000000"/>
+                <w:lang w:eastAsia="de-CH"/>
+              </w:rPr>
+              <w:t>.</w:t>
+            </w:r>
+            <w:bookmarkStart w:id="0" w:name="_GoBack"/>
+            <w:bookmarkEnd w:id="0"/>
           </w:p>
         </w:tc>
         <w:tc>

</xml_diff>